<commit_message>
Arrays question like majority elemetns and predix
</commit_message>
<xml_diff>
--- a/Arrays/Top 30 Array Question.docx
+++ b/Arrays/Top 30 Array Question.docx
@@ -155,6 +155,7 @@
           <w:b/>
           <w:bCs/>
         </w:rPr>
+        <w:lastRenderedPageBreak/>
         <w:t xml:space="preserve">2. </w:t>
       </w:r>
       <w:proofErr w:type="spellStart"/>
@@ -330,11 +331,44 @@
           <w:bCs/>
         </w:rPr>
       </w:pPr>
-      <w:r>
-        <w:rPr>
-          <w:b/>
-          <w:bCs/>
-        </w:rPr>
+    </w:p>
+    <w:p>
+      <w:pPr>
+        <w:rPr>
+          <w:b/>
+          <w:bCs/>
+        </w:rPr>
+      </w:pPr>
+    </w:p>
+    <w:p>
+      <w:pPr>
+        <w:rPr>
+          <w:b/>
+          <w:bCs/>
+        </w:rPr>
+      </w:pPr>
+    </w:p>
+    <w:p>
+      <w:pPr>
+        <w:rPr>
+          <w:b/>
+          <w:bCs/>
+        </w:rPr>
+      </w:pPr>
+    </w:p>
+    <w:p>
+      <w:pPr>
+        <w:rPr>
+          <w:b/>
+          <w:bCs/>
+        </w:rPr>
+      </w:pPr>
+      <w:r>
+        <w:rPr>
+          <w:b/>
+          <w:bCs/>
+        </w:rPr>
+        <w:lastRenderedPageBreak/>
         <w:t>3. Move All Zeros to End</w:t>
       </w:r>
     </w:p>
@@ -462,11 +496,44 @@
           <w:bCs/>
         </w:rPr>
       </w:pPr>
-      <w:r>
-        <w:rPr>
-          <w:b/>
-          <w:bCs/>
-        </w:rPr>
+    </w:p>
+    <w:p>
+      <w:pPr>
+        <w:rPr>
+          <w:b/>
+          <w:bCs/>
+        </w:rPr>
+      </w:pPr>
+    </w:p>
+    <w:p>
+      <w:pPr>
+        <w:rPr>
+          <w:b/>
+          <w:bCs/>
+        </w:rPr>
+      </w:pPr>
+    </w:p>
+    <w:p>
+      <w:pPr>
+        <w:rPr>
+          <w:b/>
+          <w:bCs/>
+        </w:rPr>
+      </w:pPr>
+    </w:p>
+    <w:p>
+      <w:pPr>
+        <w:rPr>
+          <w:b/>
+          <w:bCs/>
+        </w:rPr>
+      </w:pPr>
+      <w:r>
+        <w:rPr>
+          <w:b/>
+          <w:bCs/>
+        </w:rPr>
+        <w:lastRenderedPageBreak/>
         <w:t>4. Rotate Array by K Steps</w:t>
       </w:r>
     </w:p>
@@ -494,7 +561,6 @@
         <w:rPr>
           <w:noProof/>
         </w:rPr>
-        <w:lastRenderedPageBreak/>
         <w:drawing>
           <wp:inline distT="0" distB="0" distL="0" distR="0" wp14:anchorId="775F125C" wp14:editId="58903C21">
             <wp:extent cx="5731510" cy="7521575"/>
@@ -549,11 +615,36 @@
           <w:bCs/>
         </w:rPr>
       </w:pPr>
-      <w:r>
-        <w:rPr>
-          <w:b/>
-          <w:bCs/>
-        </w:rPr>
+    </w:p>
+    <w:p>
+      <w:pPr>
+        <w:rPr>
+          <w:b/>
+          <w:bCs/>
+        </w:rPr>
+      </w:pPr>
+    </w:p>
+    <w:p>
+      <w:pPr>
+        <w:rPr>
+          <w:b/>
+          <w:bCs/>
+        </w:rPr>
+      </w:pPr>
+    </w:p>
+    <w:p>
+      <w:pPr>
+        <w:rPr>
+          <w:b/>
+          <w:bCs/>
+        </w:rPr>
+      </w:pPr>
+      <w:r>
+        <w:rPr>
+          <w:b/>
+          <w:bCs/>
+        </w:rPr>
+        <w:lastRenderedPageBreak/>
         <w:t>5. Missing Number in Array (1 to N)</w:t>
       </w:r>
     </w:p>
@@ -563,7 +654,6 @@
           <w:b/>
           <w:bCs/>
         </w:rPr>
-        <w:lastRenderedPageBreak/>
         <w:t>Concept:</w:t>
       </w:r>
       <w:r>
@@ -702,11 +792,36 @@
           <w:bCs/>
         </w:rPr>
       </w:pPr>
-      <w:r>
-        <w:rPr>
-          <w:b/>
-          <w:bCs/>
-        </w:rPr>
+    </w:p>
+    <w:p>
+      <w:pPr>
+        <w:rPr>
+          <w:b/>
+          <w:bCs/>
+        </w:rPr>
+      </w:pPr>
+    </w:p>
+    <w:p>
+      <w:pPr>
+        <w:rPr>
+          <w:b/>
+          <w:bCs/>
+        </w:rPr>
+      </w:pPr>
+    </w:p>
+    <w:p>
+      <w:pPr>
+        <w:rPr>
+          <w:b/>
+          <w:bCs/>
+        </w:rPr>
+      </w:pPr>
+      <w:r>
+        <w:rPr>
+          <w:b/>
+          <w:bCs/>
+        </w:rPr>
+        <w:lastRenderedPageBreak/>
         <w:t>6. Find Duplicate Number in an Array</w:t>
       </w:r>
     </w:p>
@@ -716,11 +831,13 @@
           <w:b/>
           <w:bCs/>
         </w:rPr>
-        <w:lastRenderedPageBreak/>
         <w:t>Concept:</w:t>
       </w:r>
       <w:r>
         <w:t xml:space="preserve"> Floyd cycle detection / Hashing</w:t>
+      </w:r>
+      <w:r>
+        <w:t>.</w:t>
       </w:r>
     </w:p>
     <w:p>
@@ -945,6 +1062,38 @@
           <w:bCs/>
         </w:rPr>
       </w:pPr>
+    </w:p>
+    <w:p>
+      <w:pPr>
+        <w:rPr>
+          <w:b/>
+          <w:bCs/>
+        </w:rPr>
+      </w:pPr>
+    </w:p>
+    <w:p>
+      <w:pPr>
+        <w:rPr>
+          <w:b/>
+          <w:bCs/>
+        </w:rPr>
+      </w:pPr>
+    </w:p>
+    <w:p>
+      <w:pPr>
+        <w:rPr>
+          <w:b/>
+          <w:bCs/>
+        </w:rPr>
+      </w:pPr>
+    </w:p>
+    <w:p>
+      <w:pPr>
+        <w:rPr>
+          <w:b/>
+          <w:bCs/>
+        </w:rPr>
+      </w:pPr>
       <w:r>
         <w:rPr>
           <w:b/>
@@ -1059,6 +1208,30 @@
           <w:bCs/>
         </w:rPr>
       </w:pPr>
+    </w:p>
+    <w:p>
+      <w:pPr>
+        <w:rPr>
+          <w:b/>
+          <w:bCs/>
+        </w:rPr>
+      </w:pPr>
+    </w:p>
+    <w:p>
+      <w:pPr>
+        <w:rPr>
+          <w:b/>
+          <w:bCs/>
+        </w:rPr>
+      </w:pPr>
+    </w:p>
+    <w:p>
+      <w:pPr>
+        <w:rPr>
+          <w:b/>
+          <w:bCs/>
+        </w:rPr>
+      </w:pPr>
       <w:r>
         <w:rPr>
           <w:b/>
@@ -1081,18 +1254,10 @@
       </w:r>
       <w:r>
         <w:br/>
-        <w:t xml:space="preserve">(Stocks I </w:t>
-      </w:r>
-      <w:proofErr w:type="gramStart"/>
-      <w:r>
-        <w:t>problem)</w:t>
-      </w:r>
-      <w:r>
-        <w:t xml:space="preserve">   </w:t>
-      </w:r>
-      <w:proofErr w:type="gramEnd"/>
-      <w:r>
-        <w:t xml:space="preserve">  </w:t>
+        <w:t>(Stocks I problem)</w:t>
+      </w:r>
+      <w:r>
+        <w:t xml:space="preserve">     </w:t>
       </w:r>
       <w:r>
         <w:br/>
@@ -1224,23 +1389,8 @@
           <w:b/>
           <w:bCs/>
         </w:rPr>
-        <w:t xml:space="preserve">9. Count Number of Pairs </w:t>
-      </w:r>
-      <w:proofErr w:type="gramStart"/>
-      <w:r>
-        <w:rPr>
-          <w:b/>
-          <w:bCs/>
-        </w:rPr>
-        <w:t>With</w:t>
-      </w:r>
-      <w:proofErr w:type="gramEnd"/>
-      <w:r>
-        <w:rPr>
-          <w:b/>
-          <w:bCs/>
-        </w:rPr>
-        <w:t xml:space="preserve"> Given Sum</w:t>
+        <w:lastRenderedPageBreak/>
+        <w:t>9. Count Number of Pairs With Given Sum</w:t>
       </w:r>
     </w:p>
     <w:p>
@@ -1347,21 +1497,53 @@
           <w:b/>
           <w:bCs/>
         </w:rPr>
+        <w:br/>
+      </w:r>
+      <w:r>
+        <w:rPr>
+          <w:b/>
+          <w:bCs/>
+        </w:rPr>
+        <w:br/>
+      </w:r>
+    </w:p>
+    <w:p>
+      <w:pPr>
+        <w:rPr>
+          <w:b/>
+          <w:bCs/>
+        </w:rPr>
+      </w:pPr>
+    </w:p>
+    <w:p>
+      <w:pPr>
+        <w:rPr>
+          <w:b/>
+          <w:bCs/>
+        </w:rPr>
+      </w:pPr>
+    </w:p>
+    <w:p>
+      <w:pPr>
+        <w:rPr>
+          <w:b/>
+          <w:bCs/>
+        </w:rPr>
+      </w:pPr>
+    </w:p>
+    <w:p>
+      <w:pPr>
+        <w:rPr>
+          <w:b/>
+          <w:bCs/>
+        </w:rPr>
+      </w:pPr>
+      <w:r>
+        <w:rPr>
+          <w:b/>
+          <w:bCs/>
+        </w:rPr>
         <w:lastRenderedPageBreak/>
-        <w:br/>
-      </w:r>
-      <w:r>
-        <w:rPr>
-          <w:b/>
-          <w:bCs/>
-        </w:rPr>
-        <w:br/>
-      </w:r>
-      <w:r>
-        <w:rPr>
-          <w:b/>
-          <w:bCs/>
-        </w:rPr>
         <w:br/>
       </w:r>
       <w:r>
@@ -1479,6 +1661,46 @@
           <w:bCs/>
         </w:rPr>
       </w:pPr>
+    </w:p>
+    <w:p>
+      <w:pPr>
+        <w:rPr>
+          <w:b/>
+          <w:bCs/>
+        </w:rPr>
+      </w:pPr>
+    </w:p>
+    <w:p>
+      <w:pPr>
+        <w:rPr>
+          <w:b/>
+          <w:bCs/>
+        </w:rPr>
+      </w:pPr>
+    </w:p>
+    <w:p>
+      <w:pPr>
+        <w:rPr>
+          <w:b/>
+          <w:bCs/>
+        </w:rPr>
+      </w:pPr>
+    </w:p>
+    <w:p>
+      <w:pPr>
+        <w:rPr>
+          <w:b/>
+          <w:bCs/>
+        </w:rPr>
+      </w:pPr>
+    </w:p>
+    <w:p>
+      <w:pPr>
+        <w:rPr>
+          <w:b/>
+          <w:bCs/>
+        </w:rPr>
+      </w:pPr>
       <w:r>
         <w:rPr>
           <w:b/>
@@ -1501,7 +1723,21 @@
       </w:r>
       <w:r>
         <w:br/>
-        <w:t>(Fast O(n) solution)</w:t>
+        <w:t xml:space="preserve">(Fast O(n) </w:t>
+      </w:r>
+      <w:proofErr w:type="spellStart"/>
+      <w:r>
+        <w:t>solution</w:t>
+      </w:r>
+      <w:r>
+        <w:t>n</w:t>
+      </w:r>
+      <w:proofErr w:type="spellEnd"/>
+      <w:r>
+        <w:t>)</w:t>
+      </w:r>
+      <w:r>
+        <w:t xml:space="preserve"> – Easy </w:t>
       </w:r>
       <w:r>
         <w:br/>
@@ -1569,7 +1805,6 @@
           <w:b/>
           <w:bCs/>
         </w:rPr>
-        <w:lastRenderedPageBreak/>
         <w:t>12. Intersection of Two Arrays</w:t>
       </w:r>
     </w:p>
@@ -1678,9 +1913,10 @@
         </w:drawing>
       </w:r>
     </w:p>
-    <w:p>
-      <w:r>
-        <w:lastRenderedPageBreak/>
+    <w:p/>
+    <w:p/>
+    <w:p>
+      <w:r>
         <w:pict w14:anchorId="02D80C95">
           <v:rect id="_x0000_i1037" style="width:0;height:1.5pt" o:hralign="center" o:hrstd="t" o:hr="t" fillcolor="#a0a0a0" stroked="f"/>
         </w:pict>
@@ -1698,6 +1934,7 @@
           <w:b/>
           <w:bCs/>
         </w:rPr>
+        <w:lastRenderedPageBreak/>
         <w:t>13. Majority Element (Moore’s Voting Algorithm)</w:t>
       </w:r>
     </w:p>
@@ -1711,6 +1948,57 @@
       </w:r>
       <w:r>
         <w:t xml:space="preserve"> Greedy / Boyer-Moore algorithm</w:t>
+      </w:r>
+      <w:r>
+        <w:t xml:space="preserve">   </w:t>
+      </w:r>
+      <w:r>
+        <w:br/>
+      </w:r>
+      <w:r>
+        <w:drawing>
+          <wp:inline distT="0" distB="0" distL="0" distR="0" wp14:anchorId="519185F9" wp14:editId="2A2C6F93">
+            <wp:extent cx="6645910" cy="5547995"/>
+            <wp:effectExtent l="0" t="0" r="2540" b="0"/>
+            <wp:docPr id="1778247739" name="Picture 1"/>
+            <wp:cNvGraphicFramePr>
+              <a:graphicFrameLocks xmlns:a="http://schemas.openxmlformats.org/drawingml/2006/main" noChangeAspect="1"/>
+            </wp:cNvGraphicFramePr>
+            <a:graphic xmlns:a="http://schemas.openxmlformats.org/drawingml/2006/main">
+              <a:graphicData uri="http://schemas.openxmlformats.org/drawingml/2006/picture">
+                <pic:pic xmlns:pic="http://schemas.openxmlformats.org/drawingml/2006/picture">
+                  <pic:nvPicPr>
+                    <pic:cNvPr id="1778247739" name=""/>
+                    <pic:cNvPicPr/>
+                  </pic:nvPicPr>
+                  <pic:blipFill>
+                    <a:blip r:embed="rId20"/>
+                    <a:stretch>
+                      <a:fillRect/>
+                    </a:stretch>
+                  </pic:blipFill>
+                  <pic:spPr>
+                    <a:xfrm>
+                      <a:off x="0" y="0"/>
+                      <a:ext cx="6645910" cy="5547995"/>
+                    </a:xfrm>
+                    <a:prstGeom prst="rect">
+                      <a:avLst/>
+                    </a:prstGeom>
+                  </pic:spPr>
+                </pic:pic>
+              </a:graphicData>
+            </a:graphic>
+          </wp:inline>
+        </w:drawing>
+      </w:r>
+      <w:r>
+        <w:br/>
+      </w:r>
+    </w:p>
+    <w:p>
+      <w:r>
+        <w:t xml:space="preserve">Other solution by has map =&gt;  but the optimal is moors only </w:t>
       </w:r>
     </w:p>
     <w:p>
@@ -1750,6 +2038,15 @@
         <w:br/>
         <w:t>(Without using division)</w:t>
       </w:r>
+      <w:r>
+        <w:t xml:space="preserve"> </w:t>
+      </w:r>
+      <w:r>
+        <w:br/>
+      </w:r>
+      <w:r>
+        <w:br/>
+      </w:r>
     </w:p>
     <w:p>
       <w:r>
@@ -1821,6 +2118,7 @@
     </w:p>
     <w:p>
       <w:r>
+        <w:lastRenderedPageBreak/>
         <w:pict w14:anchorId="3743C87D">
           <v:rect id="_x0000_i1041" style="width:0;height:1.5pt" o:hralign="center" o:hrstd="t" o:hr="t" fillcolor="#a0a0a0" stroked="f"/>
         </w:pict>
@@ -2028,7 +2326,6 @@
         </w:numPr>
       </w:pPr>
       <w:r>
-        <w:lastRenderedPageBreak/>
         <w:t>Maximum product subarray</w:t>
       </w:r>
     </w:p>
@@ -2075,15 +2372,7 @@
         </w:numPr>
       </w:pPr>
       <w:r>
-        <w:t xml:space="preserve">Prefix </w:t>
-      </w:r>
-      <w:proofErr w:type="gramStart"/>
-      <w:r>
-        <w:t>sum based</w:t>
-      </w:r>
-      <w:proofErr w:type="gramEnd"/>
-      <w:r>
-        <w:t xml:space="preserve"> problems</w:t>
+        <w:t>Prefix sum based problems</w:t>
       </w:r>
     </w:p>
     <w:p>
@@ -2275,6 +2564,7 @@
     </w:p>
     <w:p>
       <w:r>
+        <w:lastRenderedPageBreak/>
         <w:pict w14:anchorId="1F504606">
           <v:rect id="_x0000_i1048" style="width:0;height:1.5pt" o:hralign="center" o:hrstd="t" o:hr="t" fillcolor="#a0a0a0" stroked="f"/>
         </w:pict>
@@ -2406,23 +2696,7 @@
           <w:b/>
           <w:bCs/>
         </w:rPr>
-        <w:t xml:space="preserve">24. Longest Subarray </w:t>
-      </w:r>
-      <w:proofErr w:type="gramStart"/>
-      <w:r>
-        <w:rPr>
-          <w:b/>
-          <w:bCs/>
-        </w:rPr>
-        <w:t>With</w:t>
-      </w:r>
-      <w:proofErr w:type="gramEnd"/>
-      <w:r>
-        <w:rPr>
-          <w:b/>
-          <w:bCs/>
-        </w:rPr>
-        <w:t xml:space="preserve"> Sum K (Positive &amp; Negative)</w:t>
+        <w:t>24. Longest Subarray With Sum K (Positive &amp; Negative)</w:t>
       </w:r>
     </w:p>
     <w:p>
@@ -2460,7 +2734,6 @@
           <w:b/>
           <w:bCs/>
         </w:rPr>
-        <w:lastRenderedPageBreak/>
         <w:t>25. Rearrange Array: Even Index → Smaller, Odd → Larger</w:t>
       </w:r>
     </w:p>
@@ -2651,6 +2924,7 @@
           <w:b/>
           <w:bCs/>
         </w:rPr>
+        <w:lastRenderedPageBreak/>
         <w:t>30. Set Matrix Zeroes (If matrix[</w:t>
       </w:r>
       <w:proofErr w:type="spellStart"/>
@@ -2689,7 +2963,7 @@
     <w:p/>
     <w:sectPr>
       <w:pgSz w:w="11906" w:h="16838"/>
-      <w:pgMar w:top="1440" w:right="1440" w:bottom="1440" w:left="1440" w:header="708" w:footer="708" w:gutter="0"/>
+      <w:pgMar w:top="720" w:right="720" w:bottom="720" w:left="720" w:header="708" w:footer="708" w:gutter="0"/>
       <w:cols w:space="708"/>
       <w:docGrid w:linePitch="360"/>
     </w:sectPr>

</xml_diff>

<commit_message>
strings most asked remaining
</commit_message>
<xml_diff>
--- a/Arrays/Top 30 Array Question.docx
+++ b/Arrays/Top 30 Array Question.docx
@@ -1254,10 +1254,18 @@
       </w:r>
       <w:r>
         <w:br/>
-        <w:t>(Stocks I problem)</w:t>
-      </w:r>
-      <w:r>
-        <w:t xml:space="preserve">     </w:t>
+        <w:t xml:space="preserve">(Stocks I </w:t>
+      </w:r>
+      <w:proofErr w:type="gramStart"/>
+      <w:r>
+        <w:t>problem)</w:t>
+      </w:r>
+      <w:r>
+        <w:t xml:space="preserve">   </w:t>
+      </w:r>
+      <w:proofErr w:type="gramEnd"/>
+      <w:r>
+        <w:t xml:space="preserve">  </w:t>
       </w:r>
       <w:r>
         <w:br/>
@@ -1390,7 +1398,23 @@
           <w:bCs/>
         </w:rPr>
         <w:lastRenderedPageBreak/>
-        <w:t>9. Count Number of Pairs With Given Sum</w:t>
+        <w:t xml:space="preserve">9. Count Number of Pairs </w:t>
+      </w:r>
+      <w:proofErr w:type="gramStart"/>
+      <w:r>
+        <w:rPr>
+          <w:b/>
+          <w:bCs/>
+        </w:rPr>
+        <w:t>With</w:t>
+      </w:r>
+      <w:proofErr w:type="gramEnd"/>
+      <w:r>
+        <w:rPr>
+          <w:b/>
+          <w:bCs/>
+        </w:rPr>
+        <w:t xml:space="preserve"> Given Sum</w:t>
       </w:r>
     </w:p>
     <w:p>
@@ -1956,6 +1980,9 @@
         <w:br/>
       </w:r>
       <w:r>
+        <w:rPr>
+          <w:noProof/>
+        </w:rPr>
         <w:drawing>
           <wp:inline distT="0" distB="0" distL="0" distR="0" wp14:anchorId="519185F9" wp14:editId="2A2C6F93">
             <wp:extent cx="6645910" cy="5547995"/>
@@ -1998,7 +2025,15 @@
     </w:p>
     <w:p>
       <w:r>
-        <w:t xml:space="preserve">Other solution by has map =&gt;  but the optimal is moors only </w:t>
+        <w:t>Other solution by has map =</w:t>
+      </w:r>
+      <w:proofErr w:type="gramStart"/>
+      <w:r>
+        <w:t>&gt;  but</w:t>
+      </w:r>
+      <w:proofErr w:type="gramEnd"/>
+      <w:r>
+        <w:t xml:space="preserve"> the optimal is moors only </w:t>
       </w:r>
     </w:p>
     <w:p>
@@ -2015,11 +2050,92 @@
           <w:bCs/>
         </w:rPr>
       </w:pPr>
-      <w:r>
-        <w:rPr>
-          <w:b/>
-          <w:bCs/>
-        </w:rPr>
+    </w:p>
+    <w:p>
+      <w:pPr>
+        <w:rPr>
+          <w:b/>
+          <w:bCs/>
+        </w:rPr>
+      </w:pPr>
+    </w:p>
+    <w:p>
+      <w:pPr>
+        <w:rPr>
+          <w:b/>
+          <w:bCs/>
+        </w:rPr>
+      </w:pPr>
+    </w:p>
+    <w:p>
+      <w:pPr>
+        <w:rPr>
+          <w:b/>
+          <w:bCs/>
+        </w:rPr>
+      </w:pPr>
+    </w:p>
+    <w:p>
+      <w:pPr>
+        <w:rPr>
+          <w:b/>
+          <w:bCs/>
+        </w:rPr>
+      </w:pPr>
+    </w:p>
+    <w:p>
+      <w:pPr>
+        <w:rPr>
+          <w:b/>
+          <w:bCs/>
+        </w:rPr>
+      </w:pPr>
+    </w:p>
+    <w:p>
+      <w:pPr>
+        <w:rPr>
+          <w:b/>
+          <w:bCs/>
+        </w:rPr>
+      </w:pPr>
+    </w:p>
+    <w:p>
+      <w:pPr>
+        <w:rPr>
+          <w:b/>
+          <w:bCs/>
+        </w:rPr>
+      </w:pPr>
+    </w:p>
+    <w:p>
+      <w:pPr>
+        <w:rPr>
+          <w:b/>
+          <w:bCs/>
+        </w:rPr>
+      </w:pPr>
+    </w:p>
+    <w:p>
+      <w:pPr>
+        <w:rPr>
+          <w:b/>
+          <w:bCs/>
+        </w:rPr>
+      </w:pPr>
+    </w:p>
+    <w:p>
+      <w:pPr>
+        <w:rPr>
+          <w:b/>
+          <w:bCs/>
+        </w:rPr>
+      </w:pPr>
+      <w:r>
+        <w:rPr>
+          <w:b/>
+          <w:bCs/>
+        </w:rPr>
+        <w:lastRenderedPageBreak/>
         <w:t>14. Product of Array Except Self</w:t>
       </w:r>
     </w:p>
@@ -2040,6 +2156,45 @@
       </w:r>
       <w:r>
         <w:t xml:space="preserve"> </w:t>
+      </w:r>
+    </w:p>
+    <w:p>
+      <w:r>
+        <w:drawing>
+          <wp:inline distT="0" distB="0" distL="0" distR="0" wp14:anchorId="0D86243E" wp14:editId="4179D8F5">
+            <wp:extent cx="6645910" cy="5765165"/>
+            <wp:effectExtent l="0" t="0" r="2540" b="6985"/>
+            <wp:docPr id="2126231479" name="Picture 1"/>
+            <wp:cNvGraphicFramePr>
+              <a:graphicFrameLocks xmlns:a="http://schemas.openxmlformats.org/drawingml/2006/main" noChangeAspect="1"/>
+            </wp:cNvGraphicFramePr>
+            <a:graphic xmlns:a="http://schemas.openxmlformats.org/drawingml/2006/main">
+              <a:graphicData uri="http://schemas.openxmlformats.org/drawingml/2006/picture">
+                <pic:pic xmlns:pic="http://schemas.openxmlformats.org/drawingml/2006/picture">
+                  <pic:nvPicPr>
+                    <pic:cNvPr id="2126231479" name=""/>
+                    <pic:cNvPicPr/>
+                  </pic:nvPicPr>
+                  <pic:blipFill>
+                    <a:blip r:embed="rId21"/>
+                    <a:stretch>
+                      <a:fillRect/>
+                    </a:stretch>
+                  </pic:blipFill>
+                  <pic:spPr>
+                    <a:xfrm>
+                      <a:off x="0" y="0"/>
+                      <a:ext cx="6645910" cy="5765165"/>
+                    </a:xfrm>
+                    <a:prstGeom prst="rect">
+                      <a:avLst/>
+                    </a:prstGeom>
+                  </pic:spPr>
+                </pic:pic>
+              </a:graphicData>
+            </a:graphic>
+          </wp:inline>
+        </w:drawing>
       </w:r>
       <w:r>
         <w:br/>
@@ -2062,6 +2217,94 @@
           <w:bCs/>
         </w:rPr>
       </w:pPr>
+    </w:p>
+    <w:p>
+      <w:pPr>
+        <w:rPr>
+          <w:b/>
+          <w:bCs/>
+        </w:rPr>
+      </w:pPr>
+    </w:p>
+    <w:p>
+      <w:pPr>
+        <w:rPr>
+          <w:b/>
+          <w:bCs/>
+        </w:rPr>
+      </w:pPr>
+    </w:p>
+    <w:p>
+      <w:pPr>
+        <w:rPr>
+          <w:b/>
+          <w:bCs/>
+        </w:rPr>
+      </w:pPr>
+    </w:p>
+    <w:p>
+      <w:pPr>
+        <w:rPr>
+          <w:b/>
+          <w:bCs/>
+        </w:rPr>
+      </w:pPr>
+    </w:p>
+    <w:p>
+      <w:pPr>
+        <w:rPr>
+          <w:b/>
+          <w:bCs/>
+        </w:rPr>
+      </w:pPr>
+    </w:p>
+    <w:p>
+      <w:pPr>
+        <w:rPr>
+          <w:b/>
+          <w:bCs/>
+        </w:rPr>
+      </w:pPr>
+    </w:p>
+    <w:p>
+      <w:pPr>
+        <w:rPr>
+          <w:b/>
+          <w:bCs/>
+        </w:rPr>
+      </w:pPr>
+    </w:p>
+    <w:p>
+      <w:pPr>
+        <w:rPr>
+          <w:b/>
+          <w:bCs/>
+        </w:rPr>
+      </w:pPr>
+    </w:p>
+    <w:p>
+      <w:pPr>
+        <w:rPr>
+          <w:b/>
+          <w:bCs/>
+        </w:rPr>
+      </w:pPr>
+    </w:p>
+    <w:p>
+      <w:pPr>
+        <w:rPr>
+          <w:b/>
+          <w:bCs/>
+        </w:rPr>
+      </w:pPr>
+    </w:p>
+    <w:p>
+      <w:pPr>
+        <w:rPr>
+          <w:b/>
+          <w:bCs/>
+        </w:rPr>
+      </w:pPr>
       <w:r>
         <w:rPr>
           <w:b/>
@@ -2080,6 +2323,52 @@
       </w:r>
       <w:r>
         <w:t xml:space="preserve"> Binary Search on answers</w:t>
+      </w:r>
+      <w:r>
+        <w:t xml:space="preserve"> </w:t>
+      </w:r>
+      <w:r>
+        <w:br/>
+      </w:r>
+      <w:r>
+        <w:br/>
+      </w:r>
+      <w:r>
+        <w:drawing>
+          <wp:inline distT="0" distB="0" distL="0" distR="0" wp14:anchorId="4B3EE4F9" wp14:editId="3D50AB1E">
+            <wp:extent cx="6645910" cy="2870835"/>
+            <wp:effectExtent l="0" t="0" r="2540" b="5715"/>
+            <wp:docPr id="1521103593" name="Picture 1"/>
+            <wp:cNvGraphicFramePr>
+              <a:graphicFrameLocks xmlns:a="http://schemas.openxmlformats.org/drawingml/2006/main" noChangeAspect="1"/>
+            </wp:cNvGraphicFramePr>
+            <a:graphic xmlns:a="http://schemas.openxmlformats.org/drawingml/2006/main">
+              <a:graphicData uri="http://schemas.openxmlformats.org/drawingml/2006/picture">
+                <pic:pic xmlns:pic="http://schemas.openxmlformats.org/drawingml/2006/picture">
+                  <pic:nvPicPr>
+                    <pic:cNvPr id="1521103593" name=""/>
+                    <pic:cNvPicPr/>
+                  </pic:nvPicPr>
+                  <pic:blipFill>
+                    <a:blip r:embed="rId22"/>
+                    <a:stretch>
+                      <a:fillRect/>
+                    </a:stretch>
+                  </pic:blipFill>
+                  <pic:spPr>
+                    <a:xfrm>
+                      <a:off x="0" y="0"/>
+                      <a:ext cx="6645910" cy="2870835"/>
+                    </a:xfrm>
+                    <a:prstGeom prst="rect">
+                      <a:avLst/>
+                    </a:prstGeom>
+                  </pic:spPr>
+                </pic:pic>
+              </a:graphicData>
+            </a:graphic>
+          </wp:inline>
+        </w:drawing>
       </w:r>
     </w:p>
     <w:p>
@@ -2115,10 +2404,18 @@
       <w:r>
         <w:t xml:space="preserve"> Reverse traversal</w:t>
       </w:r>
-    </w:p>
-    <w:p>
-      <w:r>
-        <w:lastRenderedPageBreak/>
+      <w:r>
+        <w:t xml:space="preserve"> </w:t>
+      </w:r>
+      <w:r>
+        <w:br/>
+      </w:r>
+      <w:r>
+        <w:br/>
+      </w:r>
+    </w:p>
+    <w:p>
+      <w:r>
         <w:pict w14:anchorId="3743C87D">
           <v:rect id="_x0000_i1041" style="width:0;height:1.5pt" o:hralign="center" o:hrstd="t" o:hr="t" fillcolor="#a0a0a0" stroked="f"/>
         </w:pict>
@@ -2131,6 +2428,126 @@
           <w:bCs/>
         </w:rPr>
       </w:pPr>
+    </w:p>
+    <w:p>
+      <w:pPr>
+        <w:rPr>
+          <w:b/>
+          <w:bCs/>
+        </w:rPr>
+      </w:pPr>
+    </w:p>
+    <w:p>
+      <w:pPr>
+        <w:rPr>
+          <w:b/>
+          <w:bCs/>
+        </w:rPr>
+      </w:pPr>
+    </w:p>
+    <w:p>
+      <w:pPr>
+        <w:rPr>
+          <w:b/>
+          <w:bCs/>
+        </w:rPr>
+      </w:pPr>
+    </w:p>
+    <w:p>
+      <w:pPr>
+        <w:rPr>
+          <w:b/>
+          <w:bCs/>
+        </w:rPr>
+      </w:pPr>
+    </w:p>
+    <w:p>
+      <w:pPr>
+        <w:rPr>
+          <w:b/>
+          <w:bCs/>
+        </w:rPr>
+      </w:pPr>
+    </w:p>
+    <w:p>
+      <w:pPr>
+        <w:rPr>
+          <w:b/>
+          <w:bCs/>
+        </w:rPr>
+      </w:pPr>
+    </w:p>
+    <w:p>
+      <w:pPr>
+        <w:rPr>
+          <w:b/>
+          <w:bCs/>
+        </w:rPr>
+      </w:pPr>
+    </w:p>
+    <w:p>
+      <w:pPr>
+        <w:rPr>
+          <w:b/>
+          <w:bCs/>
+        </w:rPr>
+      </w:pPr>
+    </w:p>
+    <w:p>
+      <w:pPr>
+        <w:rPr>
+          <w:b/>
+          <w:bCs/>
+        </w:rPr>
+      </w:pPr>
+    </w:p>
+    <w:p>
+      <w:pPr>
+        <w:rPr>
+          <w:b/>
+          <w:bCs/>
+        </w:rPr>
+      </w:pPr>
+    </w:p>
+    <w:p>
+      <w:pPr>
+        <w:rPr>
+          <w:b/>
+          <w:bCs/>
+        </w:rPr>
+      </w:pPr>
+    </w:p>
+    <w:p>
+      <w:pPr>
+        <w:rPr>
+          <w:b/>
+          <w:bCs/>
+        </w:rPr>
+      </w:pPr>
+    </w:p>
+    <w:p>
+      <w:pPr>
+        <w:rPr>
+          <w:b/>
+          <w:bCs/>
+        </w:rPr>
+      </w:pPr>
+    </w:p>
+    <w:p>
+      <w:pPr>
+        <w:rPr>
+          <w:b/>
+          <w:bCs/>
+        </w:rPr>
+      </w:pPr>
+    </w:p>
+    <w:p>
+      <w:pPr>
+        <w:rPr>
+          <w:b/>
+          <w:bCs/>
+        </w:rPr>
+      </w:pPr>
       <w:r>
         <w:rPr>
           <w:b/>
@@ -2153,6 +2570,45 @@
       <w:r>
         <w:br/>
         <w:t>Very commonly asked.</w:t>
+      </w:r>
+    </w:p>
+    <w:p>
+      <w:r>
+        <w:drawing>
+          <wp:inline distT="0" distB="0" distL="0" distR="0" wp14:anchorId="5F3633A8" wp14:editId="49870120">
+            <wp:extent cx="6645910" cy="6597015"/>
+            <wp:effectExtent l="0" t="0" r="2540" b="0"/>
+            <wp:docPr id="774918819" name="Picture 1"/>
+            <wp:cNvGraphicFramePr>
+              <a:graphicFrameLocks xmlns:a="http://schemas.openxmlformats.org/drawingml/2006/main" noChangeAspect="1"/>
+            </wp:cNvGraphicFramePr>
+            <a:graphic xmlns:a="http://schemas.openxmlformats.org/drawingml/2006/main">
+              <a:graphicData uri="http://schemas.openxmlformats.org/drawingml/2006/picture">
+                <pic:pic xmlns:pic="http://schemas.openxmlformats.org/drawingml/2006/picture">
+                  <pic:nvPicPr>
+                    <pic:cNvPr id="774918819" name=""/>
+                    <pic:cNvPicPr/>
+                  </pic:nvPicPr>
+                  <pic:blipFill>
+                    <a:blip r:embed="rId23"/>
+                    <a:stretch>
+                      <a:fillRect/>
+                    </a:stretch>
+                  </pic:blipFill>
+                  <pic:spPr>
+                    <a:xfrm>
+                      <a:off x="0" y="0"/>
+                      <a:ext cx="6645910" cy="6597015"/>
+                    </a:xfrm>
+                    <a:prstGeom prst="rect">
+                      <a:avLst/>
+                    </a:prstGeom>
+                  </pic:spPr>
+                </pic:pic>
+              </a:graphicData>
+            </a:graphic>
+          </wp:inline>
+        </w:drawing>
       </w:r>
     </w:p>
     <w:p>
@@ -2169,11 +2625,60 @@
           <w:bCs/>
         </w:rPr>
       </w:pPr>
-      <w:r>
-        <w:rPr>
-          <w:b/>
-          <w:bCs/>
-        </w:rPr>
+    </w:p>
+    <w:p>
+      <w:pPr>
+        <w:rPr>
+          <w:b/>
+          <w:bCs/>
+        </w:rPr>
+      </w:pPr>
+    </w:p>
+    <w:p>
+      <w:pPr>
+        <w:rPr>
+          <w:b/>
+          <w:bCs/>
+        </w:rPr>
+      </w:pPr>
+    </w:p>
+    <w:p>
+      <w:pPr>
+        <w:rPr>
+          <w:b/>
+          <w:bCs/>
+        </w:rPr>
+      </w:pPr>
+    </w:p>
+    <w:p>
+      <w:pPr>
+        <w:rPr>
+          <w:b/>
+          <w:bCs/>
+        </w:rPr>
+      </w:pPr>
+    </w:p>
+    <w:p>
+      <w:pPr>
+        <w:rPr>
+          <w:b/>
+          <w:bCs/>
+        </w:rPr>
+      </w:pPr>
+    </w:p>
+    <w:p>
+      <w:pPr>
+        <w:rPr>
+          <w:b/>
+          <w:bCs/>
+        </w:rPr>
+      </w:pPr>
+      <w:r>
+        <w:rPr>
+          <w:b/>
+          <w:bCs/>
+        </w:rPr>
+        <w:lastRenderedPageBreak/>
         <w:t>18. Largest Element in Array, Second Largest</w:t>
       </w:r>
     </w:p>
@@ -2187,6 +2692,49 @@
       </w:r>
       <w:r>
         <w:t xml:space="preserve"> Basic + boundary cases</w:t>
+      </w:r>
+      <w:r>
+        <w:br/>
+      </w:r>
+      <w:r>
+        <w:br/>
+      </w:r>
+      <w:r>
+        <w:drawing>
+          <wp:inline distT="0" distB="0" distL="0" distR="0" wp14:anchorId="3C89D2D2" wp14:editId="2CBFF24B">
+            <wp:extent cx="6645910" cy="6174740"/>
+            <wp:effectExtent l="0" t="0" r="2540" b="0"/>
+            <wp:docPr id="117414572" name="Picture 1"/>
+            <wp:cNvGraphicFramePr>
+              <a:graphicFrameLocks xmlns:a="http://schemas.openxmlformats.org/drawingml/2006/main" noChangeAspect="1"/>
+            </wp:cNvGraphicFramePr>
+            <a:graphic xmlns:a="http://schemas.openxmlformats.org/drawingml/2006/main">
+              <a:graphicData uri="http://schemas.openxmlformats.org/drawingml/2006/picture">
+                <pic:pic xmlns:pic="http://schemas.openxmlformats.org/drawingml/2006/picture">
+                  <pic:nvPicPr>
+                    <pic:cNvPr id="117414572" name=""/>
+                    <pic:cNvPicPr/>
+                  </pic:nvPicPr>
+                  <pic:blipFill>
+                    <a:blip r:embed="rId24"/>
+                    <a:stretch>
+                      <a:fillRect/>
+                    </a:stretch>
+                  </pic:blipFill>
+                  <pic:spPr>
+                    <a:xfrm>
+                      <a:off x="0" y="0"/>
+                      <a:ext cx="6645910" cy="6174740"/>
+                    </a:xfrm>
+                    <a:prstGeom prst="rect">
+                      <a:avLst/>
+                    </a:prstGeom>
+                  </pic:spPr>
+                </pic:pic>
+              </a:graphicData>
+            </a:graphic>
+          </wp:inline>
+        </w:drawing>
       </w:r>
     </w:p>
     <w:p>
@@ -2203,11 +2751,84 @@
           <w:bCs/>
         </w:rPr>
       </w:pPr>
-      <w:r>
-        <w:rPr>
-          <w:b/>
-          <w:bCs/>
-        </w:rPr>
+    </w:p>
+    <w:p>
+      <w:pPr>
+        <w:rPr>
+          <w:b/>
+          <w:bCs/>
+        </w:rPr>
+      </w:pPr>
+    </w:p>
+    <w:p>
+      <w:pPr>
+        <w:rPr>
+          <w:b/>
+          <w:bCs/>
+        </w:rPr>
+      </w:pPr>
+    </w:p>
+    <w:p>
+      <w:pPr>
+        <w:rPr>
+          <w:b/>
+          <w:bCs/>
+        </w:rPr>
+      </w:pPr>
+    </w:p>
+    <w:p>
+      <w:pPr>
+        <w:rPr>
+          <w:b/>
+          <w:bCs/>
+        </w:rPr>
+      </w:pPr>
+    </w:p>
+    <w:p>
+      <w:pPr>
+        <w:rPr>
+          <w:b/>
+          <w:bCs/>
+        </w:rPr>
+      </w:pPr>
+    </w:p>
+    <w:p>
+      <w:pPr>
+        <w:rPr>
+          <w:b/>
+          <w:bCs/>
+        </w:rPr>
+      </w:pPr>
+    </w:p>
+    <w:p>
+      <w:pPr>
+        <w:rPr>
+          <w:b/>
+          <w:bCs/>
+        </w:rPr>
+      </w:pPr>
+    </w:p>
+    <w:p>
+      <w:pPr>
+        <w:rPr>
+          <w:b/>
+          <w:bCs/>
+        </w:rPr>
+      </w:pPr>
+    </w:p>
+    <w:p>
+      <w:pPr>
+        <w:rPr>
+          <w:b/>
+          <w:bCs/>
+        </w:rPr>
+      </w:pPr>
+      <w:r>
+        <w:rPr>
+          <w:b/>
+          <w:bCs/>
+        </w:rPr>
+        <w:lastRenderedPageBreak/>
         <w:t>19. Check if Array is Sorted and Rotated</w:t>
       </w:r>
     </w:p>
@@ -2221,6 +2842,52 @@
       </w:r>
       <w:r>
         <w:t xml:space="preserve"> Single pass validation</w:t>
+      </w:r>
+      <w:r>
+        <w:t xml:space="preserve"> </w:t>
+      </w:r>
+      <w:r>
+        <w:br/>
+      </w:r>
+      <w:r>
+        <w:br/>
+      </w:r>
+      <w:r>
+        <w:drawing>
+          <wp:inline distT="0" distB="0" distL="0" distR="0" wp14:anchorId="725BA1C2" wp14:editId="40598291">
+            <wp:extent cx="5477639" cy="5706271"/>
+            <wp:effectExtent l="0" t="0" r="8890" b="8890"/>
+            <wp:docPr id="1312339392" name="Picture 1"/>
+            <wp:cNvGraphicFramePr>
+              <a:graphicFrameLocks xmlns:a="http://schemas.openxmlformats.org/drawingml/2006/main" noChangeAspect="1"/>
+            </wp:cNvGraphicFramePr>
+            <a:graphic xmlns:a="http://schemas.openxmlformats.org/drawingml/2006/main">
+              <a:graphicData uri="http://schemas.openxmlformats.org/drawingml/2006/picture">
+                <pic:pic xmlns:pic="http://schemas.openxmlformats.org/drawingml/2006/picture">
+                  <pic:nvPicPr>
+                    <pic:cNvPr id="1312339392" name=""/>
+                    <pic:cNvPicPr/>
+                  </pic:nvPicPr>
+                  <pic:blipFill>
+                    <a:blip r:embed="rId25"/>
+                    <a:stretch>
+                      <a:fillRect/>
+                    </a:stretch>
+                  </pic:blipFill>
+                  <pic:spPr>
+                    <a:xfrm>
+                      <a:off x="0" y="0"/>
+                      <a:ext cx="5477639" cy="5706271"/>
+                    </a:xfrm>
+                    <a:prstGeom prst="rect">
+                      <a:avLst/>
+                    </a:prstGeom>
+                  </pic:spPr>
+                </pic:pic>
+              </a:graphicData>
+            </a:graphic>
+          </wp:inline>
+        </w:drawing>
       </w:r>
     </w:p>
     <w:p>
@@ -2237,11 +2904,92 @@
           <w:bCs/>
         </w:rPr>
       </w:pPr>
-      <w:r>
-        <w:rPr>
-          <w:b/>
-          <w:bCs/>
-        </w:rPr>
+    </w:p>
+    <w:p>
+      <w:pPr>
+        <w:rPr>
+          <w:b/>
+          <w:bCs/>
+        </w:rPr>
+      </w:pPr>
+    </w:p>
+    <w:p>
+      <w:pPr>
+        <w:rPr>
+          <w:b/>
+          <w:bCs/>
+        </w:rPr>
+      </w:pPr>
+    </w:p>
+    <w:p>
+      <w:pPr>
+        <w:rPr>
+          <w:b/>
+          <w:bCs/>
+        </w:rPr>
+      </w:pPr>
+    </w:p>
+    <w:p>
+      <w:pPr>
+        <w:rPr>
+          <w:b/>
+          <w:bCs/>
+        </w:rPr>
+      </w:pPr>
+    </w:p>
+    <w:p>
+      <w:pPr>
+        <w:rPr>
+          <w:b/>
+          <w:bCs/>
+        </w:rPr>
+      </w:pPr>
+    </w:p>
+    <w:p>
+      <w:pPr>
+        <w:rPr>
+          <w:b/>
+          <w:bCs/>
+        </w:rPr>
+      </w:pPr>
+    </w:p>
+    <w:p>
+      <w:pPr>
+        <w:rPr>
+          <w:b/>
+          <w:bCs/>
+        </w:rPr>
+      </w:pPr>
+    </w:p>
+    <w:p>
+      <w:pPr>
+        <w:rPr>
+          <w:b/>
+          <w:bCs/>
+        </w:rPr>
+      </w:pPr>
+    </w:p>
+    <w:p>
+      <w:pPr>
+        <w:rPr>
+          <w:b/>
+          <w:bCs/>
+        </w:rPr>
+      </w:pPr>
+    </w:p>
+    <w:p>
+      <w:pPr>
+        <w:rPr>
+          <w:b/>
+          <w:bCs/>
+        </w:rPr>
+      </w:pPr>
+      <w:r>
+        <w:rPr>
+          <w:b/>
+          <w:bCs/>
+        </w:rPr>
+        <w:lastRenderedPageBreak/>
         <w:t>20. Print All Subarrays &amp; Count Them</w:t>
       </w:r>
     </w:p>
@@ -2372,7 +3120,15 @@
         </w:numPr>
       </w:pPr>
       <w:r>
-        <w:t>Prefix sum based problems</w:t>
+        <w:t xml:space="preserve">Prefix </w:t>
+      </w:r>
+      <w:proofErr w:type="gramStart"/>
+      <w:r>
+        <w:t>sum based</w:t>
+      </w:r>
+      <w:proofErr w:type="gramEnd"/>
+      <w:r>
+        <w:t xml:space="preserve"> problems</w:t>
       </w:r>
     </w:p>
     <w:p>
@@ -2564,7 +3320,6 @@
     </w:p>
     <w:p>
       <w:r>
-        <w:lastRenderedPageBreak/>
         <w:pict w14:anchorId="1F504606">
           <v:rect id="_x0000_i1048" style="width:0;height:1.5pt" o:hralign="center" o:hrstd="t" o:hr="t" fillcolor="#a0a0a0" stroked="f"/>
         </w:pict>
@@ -2679,6 +3434,7 @@
     </w:p>
     <w:p>
       <w:r>
+        <w:lastRenderedPageBreak/>
         <w:pict w14:anchorId="73C58E13">
           <v:rect id="_x0000_i1051" style="width:0;height:1.5pt" o:hralign="center" o:hrstd="t" o:hr="t" fillcolor="#a0a0a0" stroked="f"/>
         </w:pict>
@@ -2696,7 +3452,23 @@
           <w:b/>
           <w:bCs/>
         </w:rPr>
-        <w:t>24. Longest Subarray With Sum K (Positive &amp; Negative)</w:t>
+        <w:t xml:space="preserve">24. Longest Subarray </w:t>
+      </w:r>
+      <w:proofErr w:type="gramStart"/>
+      <w:r>
+        <w:rPr>
+          <w:b/>
+          <w:bCs/>
+        </w:rPr>
+        <w:t>With</w:t>
+      </w:r>
+      <w:proofErr w:type="gramEnd"/>
+      <w:r>
+        <w:rPr>
+          <w:b/>
+          <w:bCs/>
+        </w:rPr>
+        <w:t xml:space="preserve"> Sum K (Positive &amp; Negative)</w:t>
       </w:r>
     </w:p>
     <w:p>
@@ -2912,54 +3684,7 @@
         </w:pict>
       </w:r>
     </w:p>
-    <w:p>
-      <w:pPr>
-        <w:rPr>
-          <w:b/>
-          <w:bCs/>
-        </w:rPr>
-      </w:pPr>
-      <w:r>
-        <w:rPr>
-          <w:b/>
-          <w:bCs/>
-        </w:rPr>
-        <w:lastRenderedPageBreak/>
-        <w:t>30. Set Matrix Zeroes (If matrix[</w:t>
-      </w:r>
-      <w:proofErr w:type="spellStart"/>
-      <w:r>
-        <w:rPr>
-          <w:b/>
-          <w:bCs/>
-        </w:rPr>
-        <w:t>i</w:t>
-      </w:r>
-      <w:proofErr w:type="spellEnd"/>
-      <w:r>
-        <w:rPr>
-          <w:b/>
-          <w:bCs/>
-        </w:rPr>
-        <w:t>][j] = 0, make entire row/column zero)</w:t>
-      </w:r>
-    </w:p>
-    <w:p>
-      <w:r>
-        <w:rPr>
-          <w:b/>
-          <w:bCs/>
-        </w:rPr>
-        <w:t>Concept:</w:t>
-      </w:r>
-      <w:r>
-        <w:t xml:space="preserve"> Space optimization techniques</w:t>
-      </w:r>
-      <w:r>
-        <w:br/>
-        <w:t>Very frequently asked in interviews.</w:t>
-      </w:r>
-    </w:p>
+    <w:p/>
     <w:p/>
     <w:sectPr>
       <w:pgSz w:w="11906" w:h="16838"/>

</xml_diff>